<commit_message>
new version of git docx
</commit_message>
<xml_diff>
--- a/GIT.docx
+++ b/GIT.docx
@@ -1060,58 +1060,8 @@
         </w:rPr>
         <w:t xml:space="preserve">First to the location of that folder </w:t>
       </w:r>
-    </w:p>
-    <w:p>
-      <w:pPr>
-        <w:pStyle w:val="ListParagraph"/>
-        <w:numPr>
-          <w:ilvl w:val="0"/>
-          <w:numId w:val="2"/>
-        </w:numPr>
-        <w:rPr>
-          <w:rFonts w:ascii="Abadi" w:hAnsi="Abadi"/>
-          <w:sz w:val="28"/>
-          <w:szCs w:val="28"/>
-        </w:rPr>
-      </w:pPr>
       <w:bookmarkStart w:id="0" w:name="_GoBack"/>
       <w:bookmarkEnd w:id="0"/>
-    </w:p>
-    <w:p>
-      <w:pPr>
-        <w:rPr>
-          <w:rFonts w:ascii="Abadi" w:hAnsi="Abadi"/>
-          <w:sz w:val="28"/>
-          <w:szCs w:val="28"/>
-        </w:rPr>
-      </w:pPr>
-    </w:p>
-    <w:p>
-      <w:pPr>
-        <w:rPr>
-          <w:rFonts w:ascii="Abadi" w:hAnsi="Abadi"/>
-          <w:sz w:val="28"/>
-          <w:szCs w:val="28"/>
-        </w:rPr>
-      </w:pPr>
-    </w:p>
-    <w:p>
-      <w:pPr>
-        <w:rPr>
-          <w:rFonts w:ascii="Abadi" w:hAnsi="Abadi"/>
-          <w:sz w:val="28"/>
-          <w:szCs w:val="28"/>
-        </w:rPr>
-      </w:pPr>
-    </w:p>
-    <w:p>
-      <w:pPr>
-        <w:rPr>
-          <w:rFonts w:ascii="Abadi" w:hAnsi="Abadi"/>
-          <w:sz w:val="28"/>
-          <w:szCs w:val="28"/>
-        </w:rPr>
-      </w:pPr>
     </w:p>
     <w:p>
       <w:pPr>

</xml_diff>